<commit_message>
view notice screenshot added
</commit_message>
<xml_diff>
--- a/Additional Material/INSTRUCTIONS.docx
+++ b/Additional Material/INSTRUCTIONS.docx
@@ -2355,6 +2355,84 @@
     <w:p>
       <w:pPr>
         <w:pStyle w:val="ListParagraph"/>
+        <w:ind w:left="1080"/>
+      </w:pPr>
+      <w:r>
+        <w:rPr>
+          <w:noProof/>
+          <w:lang w:bidi="hi-IN"/>
+        </w:rPr>
+        <w:drawing>
+          <wp:inline distT="0" distB="0" distL="0" distR="0">
+            <wp:extent cx="5943600" cy="2607310"/>
+            <wp:effectExtent l="19050" t="0" r="0" b="0"/>
+            <wp:docPr id="15" name="Picture 1"/>
+            <wp:cNvGraphicFramePr>
+              <a:graphicFrameLocks xmlns:a="http://schemas.openxmlformats.org/drawingml/2006/main" noChangeAspect="1"/>
+            </wp:cNvGraphicFramePr>
+            <a:graphic xmlns:a="http://schemas.openxmlformats.org/drawingml/2006/main">
+              <a:graphicData uri="http://schemas.openxmlformats.org/drawingml/2006/picture">
+                <pic:pic xmlns:pic="http://schemas.openxmlformats.org/drawingml/2006/picture">
+                  <pic:nvPicPr>
+                    <pic:cNvPr id="0" name="Picture 1"/>
+                    <pic:cNvPicPr>
+                      <a:picLocks noChangeAspect="1" noChangeArrowheads="1"/>
+                    </pic:cNvPicPr>
+                  </pic:nvPicPr>
+                  <pic:blipFill>
+                    <a:blip r:embed="rId23" cstate="print"/>
+                    <a:srcRect/>
+                    <a:stretch>
+                      <a:fillRect/>
+                    </a:stretch>
+                  </pic:blipFill>
+                  <pic:spPr bwMode="auto">
+                    <a:xfrm>
+                      <a:off x="0" y="0"/>
+                      <a:ext cx="5943600" cy="2607310"/>
+                    </a:xfrm>
+                    <a:prstGeom prst="rect">
+                      <a:avLst/>
+                    </a:prstGeom>
+                    <a:noFill/>
+                    <a:ln w="9525">
+                      <a:noFill/>
+                      <a:miter lim="800000"/>
+                      <a:headEnd/>
+                      <a:tailEnd/>
+                    </a:ln>
+                  </pic:spPr>
+                </pic:pic>
+              </a:graphicData>
+            </a:graphic>
+          </wp:inline>
+        </w:drawing>
+      </w:r>
+    </w:p>
+    <w:p>
+      <w:pPr>
+        <w:pStyle w:val="ListParagraph"/>
+        <w:ind w:left="1080"/>
+      </w:pPr>
+    </w:p>
+    <w:p>
+      <w:pPr>
+        <w:pStyle w:val="ListParagraph"/>
+        <w:ind w:left="1080"/>
+      </w:pPr>
+      <w:r>
+        <w:t>Notices with attachment will have a paperclip symbol ahead of their subject.</w:t>
+      </w:r>
+    </w:p>
+    <w:p>
+      <w:pPr>
+        <w:pStyle w:val="ListParagraph"/>
+        <w:ind w:left="1080"/>
+      </w:pPr>
+    </w:p>
+    <w:p>
+      <w:pPr>
+        <w:pStyle w:val="ListParagraph"/>
         <w:numPr>
           <w:ilvl w:val="0"/>
           <w:numId w:val="6"/>
@@ -2400,7 +2478,7 @@
                     </pic:cNvPicPr>
                   </pic:nvPicPr>
                   <pic:blipFill>
-                    <a:blip r:embed="rId23" cstate="print"/>
+                    <a:blip r:embed="rId24" cstate="print"/>
                     <a:srcRect/>
                     <a:stretch>
                       <a:fillRect/>
@@ -2452,7 +2530,7 @@
                     </pic:cNvPicPr>
                   </pic:nvPicPr>
                   <pic:blipFill>
-                    <a:blip r:embed="rId24" cstate="print"/>
+                    <a:blip r:embed="rId25" cstate="print"/>
                     <a:srcRect/>
                     <a:stretch>
                       <a:fillRect/>
@@ -2504,7 +2582,7 @@
                     </pic:cNvPicPr>
                   </pic:nvPicPr>
                   <pic:blipFill>
-                    <a:blip r:embed="rId25" cstate="print"/>
+                    <a:blip r:embed="rId26" cstate="print"/>
                     <a:srcRect/>
                     <a:stretch>
                       <a:fillRect/>

</xml_diff>

<commit_message>
in instructions, start derby added
</commit_message>
<xml_diff>
--- a/Additional Material/INSTRUCTIONS.docx
+++ b/Additional Material/INSTRUCTIONS.docx
@@ -410,31 +410,35 @@
       <w:pPr>
         <w:pStyle w:val="ListParagraph"/>
         <w:ind w:left="1080"/>
-        <w:rPr>
-          <w:b/>
-          <w:bCs/>
-        </w:rPr>
-      </w:pPr>
-      <w:r>
-        <w:t xml:space="preserve">After the project gets imported, </w:t>
-      </w:r>
-      <w:r>
-        <w:rPr>
-          <w:b/>
-          <w:bCs/>
-        </w:rPr>
-        <w:t>edit datasource.xml</w:t>
-      </w:r>
-    </w:p>
-    <w:p>
-      <w:pPr>
-        <w:pStyle w:val="ListParagraph"/>
-        <w:ind w:left="1080"/>
-        <w:rPr>
-          <w:b/>
-          <w:bCs/>
-        </w:rPr>
-      </w:pPr>
+      </w:pPr>
+      <w:r>
+        <w:t xml:space="preserve">After the project gets imported, start the apache derby </w:t>
+      </w:r>
+      <w:proofErr w:type="gramStart"/>
+      <w:r>
+        <w:t>DBMS  by</w:t>
+      </w:r>
+      <w:proofErr w:type="gramEnd"/>
+      <w:r>
+        <w:t xml:space="preserve"> running </w:t>
+      </w:r>
+      <w:r>
+        <w:rPr>
+          <w:b/>
+          <w:bCs/>
+        </w:rPr>
+        <w:t>startnetworkserver.bat</w:t>
+      </w:r>
+      <w:r>
+        <w:rPr>
+          <w:b/>
+          <w:bCs/>
+        </w:rPr>
+        <w:t xml:space="preserve"> </w:t>
+      </w:r>
+      <w:r>
+        <w:t>inside the bin directory which is inside derby installation directory.</w:t>
+      </w:r>
     </w:p>
     <w:p>
       <w:pPr>
@@ -446,6 +450,148 @@
           <w:noProof/>
           <w:lang w:bidi="hi-IN"/>
         </w:rPr>
+        <w:drawing>
+          <wp:inline distT="0" distB="0" distL="0" distR="0">
+            <wp:extent cx="5943600" cy="651510"/>
+            <wp:effectExtent l="19050" t="0" r="0" b="0"/>
+            <wp:docPr id="22" name="Picture 1"/>
+            <wp:cNvGraphicFramePr>
+              <a:graphicFrameLocks xmlns:a="http://schemas.openxmlformats.org/drawingml/2006/main" noChangeAspect="1"/>
+            </wp:cNvGraphicFramePr>
+            <a:graphic xmlns:a="http://schemas.openxmlformats.org/drawingml/2006/main">
+              <a:graphicData uri="http://schemas.openxmlformats.org/drawingml/2006/picture">
+                <pic:pic xmlns:pic="http://schemas.openxmlformats.org/drawingml/2006/picture">
+                  <pic:nvPicPr>
+                    <pic:cNvPr id="0" name="Picture 1"/>
+                    <pic:cNvPicPr>
+                      <a:picLocks noChangeAspect="1" noChangeArrowheads="1"/>
+                    </pic:cNvPicPr>
+                  </pic:nvPicPr>
+                  <pic:blipFill>
+                    <a:blip r:embed="rId8" cstate="print"/>
+                    <a:srcRect/>
+                    <a:stretch>
+                      <a:fillRect/>
+                    </a:stretch>
+                  </pic:blipFill>
+                  <pic:spPr bwMode="auto">
+                    <a:xfrm>
+                      <a:off x="0" y="0"/>
+                      <a:ext cx="5943600" cy="651510"/>
+                    </a:xfrm>
+                    <a:prstGeom prst="rect">
+                      <a:avLst/>
+                    </a:prstGeom>
+                    <a:noFill/>
+                    <a:ln w="9525">
+                      <a:noFill/>
+                      <a:miter lim="800000"/>
+                      <a:headEnd/>
+                      <a:tailEnd/>
+                    </a:ln>
+                  </pic:spPr>
+                </pic:pic>
+              </a:graphicData>
+            </a:graphic>
+          </wp:inline>
+        </w:drawing>
+      </w:r>
+    </w:p>
+    <w:p>
+      <w:pPr>
+        <w:pStyle w:val="ListParagraph"/>
+        <w:ind w:left="1080"/>
+      </w:pPr>
+    </w:p>
+    <w:p>
+      <w:pPr>
+        <w:pStyle w:val="ListParagraph"/>
+        <w:ind w:left="1080"/>
+      </w:pPr>
+      <w:r>
+        <w:t xml:space="preserve">Note the port </w:t>
+      </w:r>
+      <w:proofErr w:type="gramStart"/>
+      <w:r>
+        <w:t>number(</w:t>
+      </w:r>
+      <w:proofErr w:type="gramEnd"/>
+      <w:r>
+        <w:t xml:space="preserve">in this case it is 1527). It will be used to enter inside </w:t>
+      </w:r>
+      <w:r>
+        <w:rPr>
+          <w:b/>
+          <w:bCs/>
+        </w:rPr>
+        <w:t>datasource.xml.</w:t>
+      </w:r>
+    </w:p>
+    <w:p>
+      <w:pPr>
+        <w:pStyle w:val="ListParagraph"/>
+        <w:ind w:left="1080"/>
+      </w:pPr>
+      <w:r>
+        <w:t>Minimize the command prompt</w:t>
+      </w:r>
+    </w:p>
+    <w:p>
+      <w:pPr>
+        <w:pStyle w:val="ListParagraph"/>
+        <w:ind w:left="1080"/>
+      </w:pPr>
+    </w:p>
+    <w:p>
+      <w:pPr>
+        <w:pStyle w:val="ListParagraph"/>
+        <w:ind w:left="1080"/>
+      </w:pPr>
+    </w:p>
+    <w:p>
+      <w:pPr>
+        <w:pStyle w:val="ListParagraph"/>
+        <w:ind w:left="1080"/>
+        <w:rPr>
+          <w:b/>
+          <w:bCs/>
+        </w:rPr>
+      </w:pPr>
+      <w:r>
+        <w:t>After apache derby have started</w:t>
+      </w:r>
+      <w:r>
+        <w:t xml:space="preserve">, </w:t>
+      </w:r>
+      <w:r>
+        <w:rPr>
+          <w:b/>
+          <w:bCs/>
+        </w:rPr>
+        <w:t>edit datasource.xml</w:t>
+      </w:r>
+    </w:p>
+    <w:p>
+      <w:pPr>
+        <w:pStyle w:val="ListParagraph"/>
+        <w:ind w:left="1080"/>
+        <w:rPr>
+          <w:b/>
+          <w:bCs/>
+        </w:rPr>
+      </w:pPr>
+    </w:p>
+    <w:p>
+      <w:pPr>
+        <w:pStyle w:val="ListParagraph"/>
+        <w:ind w:left="1080"/>
+      </w:pPr>
+      <w:r>
+        <w:rPr>
+          <w:noProof/>
+          <w:lang w:bidi="hi-IN"/>
+        </w:rPr>
+        <w:lastRenderedPageBreak/>
         <w:drawing>
           <wp:inline distT="0" distB="0" distL="0" distR="0">
             <wp:extent cx="2695575" cy="3971925"/>
@@ -464,7 +610,7 @@
                     </pic:cNvPicPr>
                   </pic:nvPicPr>
                   <pic:blipFill>
-                    <a:blip r:embed="rId8" cstate="print"/>
+                    <a:blip r:embed="rId9" cstate="print"/>
                     <a:srcRect/>
                     <a:stretch>
                       <a:fillRect/>
@@ -620,7 +766,6 @@
           <w:noProof/>
           <w:lang w:bidi="hi-IN"/>
         </w:rPr>
-        <w:lastRenderedPageBreak/>
         <w:drawing>
           <wp:inline distT="0" distB="0" distL="0" distR="0">
             <wp:extent cx="5943600" cy="1628775"/>
@@ -639,7 +784,7 @@
                     </pic:cNvPicPr>
                   </pic:nvPicPr>
                   <pic:blipFill>
-                    <a:blip r:embed="rId9" cstate="print"/>
+                    <a:blip r:embed="rId10" cstate="print"/>
                     <a:srcRect/>
                     <a:stretch>
                       <a:fillRect/>
@@ -788,6 +933,7 @@
           <w:noProof/>
           <w:lang w:bidi="hi-IN"/>
         </w:rPr>
+        <w:lastRenderedPageBreak/>
         <w:drawing>
           <wp:inline distT="0" distB="0" distL="0" distR="0">
             <wp:extent cx="5943600" cy="4514850"/>
@@ -806,7 +952,7 @@
                     </pic:cNvPicPr>
                   </pic:nvPicPr>
                   <pic:blipFill>
-                    <a:blip r:embed="rId10" cstate="print"/>
+                    <a:blip r:embed="rId11" cstate="print"/>
                     <a:srcRect/>
                     <a:stretch>
                       <a:fillRect/>
@@ -887,7 +1033,7 @@
                     </pic:cNvPicPr>
                   </pic:nvPicPr>
                   <pic:blipFill>
-                    <a:blip r:embed="rId11" cstate="print"/>
+                    <a:blip r:embed="rId12" cstate="print"/>
                     <a:srcRect/>
                     <a:stretch>
                       <a:fillRect/>
@@ -926,6 +1072,16 @@
       <w:pPr>
         <w:pStyle w:val="ListParagraph"/>
         <w:ind w:left="1080"/>
+        <w:rPr>
+          <w:b/>
+          <w:bCs/>
+        </w:rPr>
+      </w:pPr>
+    </w:p>
+    <w:p>
+      <w:pPr>
+        <w:pStyle w:val="ListParagraph"/>
+        <w:ind w:left="1080"/>
       </w:pPr>
       <w:r>
         <w:t>The server is Done, Check by running it in browser.</w:t>
@@ -1004,7 +1160,7 @@
                     </pic:cNvPicPr>
                   </pic:nvPicPr>
                   <pic:blipFill>
-                    <a:blip r:embed="rId12" cstate="print"/>
+                    <a:blip r:embed="rId13" cstate="print"/>
                     <a:srcRect/>
                     <a:stretch>
                       <a:fillRect/>
@@ -1179,7 +1335,7 @@
                     </pic:cNvPicPr>
                   </pic:nvPicPr>
                   <pic:blipFill>
-                    <a:blip r:embed="rId13" cstate="print"/>
+                    <a:blip r:embed="rId14" cstate="print"/>
                     <a:srcRect/>
                     <a:stretch>
                       <a:fillRect/>
@@ -1270,7 +1426,7 @@
                     </pic:cNvPicPr>
                   </pic:nvPicPr>
                   <pic:blipFill>
-                    <a:blip r:embed="rId14" cstate="print"/>
+                    <a:blip r:embed="rId15" cstate="print"/>
                     <a:srcRect/>
                     <a:stretch>
                       <a:fillRect/>
@@ -1465,7 +1621,7 @@
         </w:rPr>
         <w:t xml:space="preserve">Go to the server address </w:t>
       </w:r>
-      <w:hyperlink r:id="rId15" w:history="1">
+      <w:hyperlink r:id="rId16" w:history="1">
         <w:r>
           <w:rPr>
             <w:rStyle w:val="Hyperlink"/>
@@ -1772,7 +1928,7 @@
                     </pic:cNvPicPr>
                   </pic:nvPicPr>
                   <pic:blipFill>
-                    <a:blip r:embed="rId16" cstate="print"/>
+                    <a:blip r:embed="rId17" cstate="print"/>
                     <a:srcRect/>
                     <a:stretch>
                       <a:fillRect/>
@@ -1847,7 +2003,7 @@
                     </pic:cNvPicPr>
                   </pic:nvPicPr>
                   <pic:blipFill>
-                    <a:blip r:embed="rId17" cstate="print"/>
+                    <a:blip r:embed="rId18" cstate="print"/>
                     <a:srcRect/>
                     <a:stretch>
                       <a:fillRect/>
@@ -1967,7 +2123,7 @@
                     </pic:cNvPicPr>
                   </pic:nvPicPr>
                   <pic:blipFill>
-                    <a:blip r:embed="rId18" cstate="print"/>
+                    <a:blip r:embed="rId19" cstate="print"/>
                     <a:srcRect/>
                     <a:stretch>
                       <a:fillRect/>
@@ -2036,7 +2192,7 @@
                     </pic:cNvPicPr>
                   </pic:nvPicPr>
                   <pic:blipFill>
-                    <a:blip r:embed="rId19" cstate="print"/>
+                    <a:blip r:embed="rId20" cstate="print"/>
                     <a:srcRect/>
                     <a:stretch>
                       <a:fillRect/>
@@ -2115,7 +2271,7 @@
                     </pic:cNvPicPr>
                   </pic:nvPicPr>
                   <pic:blipFill>
-                    <a:blip r:embed="rId20" cstate="print"/>
+                    <a:blip r:embed="rId21" cstate="print"/>
                     <a:srcRect/>
                     <a:stretch>
                       <a:fillRect/>
@@ -2200,7 +2356,7 @@
                     </pic:cNvPicPr>
                   </pic:nvPicPr>
                   <pic:blipFill>
-                    <a:blip r:embed="rId21" cstate="print"/>
+                    <a:blip r:embed="rId22" cstate="print"/>
                     <a:srcRect/>
                     <a:stretch>
                       <a:fillRect/>
@@ -2286,7 +2442,7 @@
                     </pic:cNvPicPr>
                   </pic:nvPicPr>
                   <pic:blipFill>
-                    <a:blip r:embed="rId22" cstate="print"/>
+                    <a:blip r:embed="rId23" cstate="print"/>
                     <a:srcRect/>
                     <a:stretch>
                       <a:fillRect/>
@@ -2380,7 +2536,7 @@
                     </pic:cNvPicPr>
                   </pic:nvPicPr>
                   <pic:blipFill>
-                    <a:blip r:embed="rId23" cstate="print"/>
+                    <a:blip r:embed="rId24" cstate="print"/>
                     <a:srcRect/>
                     <a:stretch>
                       <a:fillRect/>
@@ -2478,7 +2634,7 @@
                     </pic:cNvPicPr>
                   </pic:nvPicPr>
                   <pic:blipFill>
-                    <a:blip r:embed="rId24" cstate="print"/>
+                    <a:blip r:embed="rId25" cstate="print"/>
                     <a:srcRect/>
                     <a:stretch>
                       <a:fillRect/>
@@ -2530,7 +2686,7 @@
                     </pic:cNvPicPr>
                   </pic:nvPicPr>
                   <pic:blipFill>
-                    <a:blip r:embed="rId25" cstate="print"/>
+                    <a:blip r:embed="rId26" cstate="print"/>
                     <a:srcRect/>
                     <a:stretch>
                       <a:fillRect/>
@@ -2582,7 +2738,7 @@
                     </pic:cNvPicPr>
                   </pic:nvPicPr>
                   <pic:blipFill>
-                    <a:blip r:embed="rId26" cstate="print"/>
+                    <a:blip r:embed="rId27" cstate="print"/>
                     <a:srcRect/>
                     <a:stretch>
                       <a:fillRect/>

</xml_diff>